<commit_message>
nothing new in main doc
</commit_message>
<xml_diff>
--- a/SF Notes.docx
+++ b/SF Notes.docx
@@ -7,29 +7,128 @@
         <w:pStyle w:val="Heading1"/>
       </w:pPr>
       <w:r>
-        <w:t>Notes on Movies</w:t>
+        <w:t>Notes on Love, Sex, Relationships</w:t>
       </w:r>
     </w:p>
     <w:p/>
     <w:p>
       <w:pPr>
+        <w:pStyle w:val="Heading1"/>
+      </w:pPr>
+      <w:bookmarkStart w:id="0" w:name="_GoBack"/>
+      <w:bookmarkEnd w:id="0"/>
+      <w:r>
+        <w:t>Leela</w:t>
+      </w:r>
+    </w:p>
+    <w:p>
+      <w:pPr>
+        <w:rPr>
+          <w:color w:val="FF0000"/>
+        </w:rPr>
+      </w:pPr>
+      <w:r>
+        <w:t xml:space="preserve">So Leela has a degree in psychology from Fergusson College and degree in game design for a uk university. </w:t>
+      </w:r>
+    </w:p>
+    <w:p>
+      <w:pPr>
+        <w:pStyle w:val="Heading1"/>
+      </w:pPr>
+    </w:p>
+    <w:p>
+      <w:pPr>
+        <w:pStyle w:val="Heading1"/>
+      </w:pPr>
+      <w:r>
+        <w:t>Sameer</w:t>
+      </w:r>
+    </w:p>
+    <w:p>
+      <w:r>
+        <w:t>So Leela</w:t>
+      </w:r>
+      <w:r>
+        <w:t xml:space="preserve"> is going </w:t>
+      </w:r>
+      <w:r>
+        <w:t>to probably split-up with Sameer</w:t>
+      </w:r>
+      <w:r>
+        <w:t xml:space="preserve"> because he is not that perfect guy. Or a perfect husband. </w:t>
+      </w:r>
+    </w:p>
+    <w:p>
+      <w:pPr>
+        <w:pStyle w:val="Heading3"/>
+        <w:rPr>
+          <w:color w:val="FF0000"/>
+        </w:rPr>
+      </w:pPr>
+      <w:r>
+        <w:rPr>
+          <w:color w:val="FF0000"/>
+        </w:rPr>
+        <w:t>Questions</w:t>
+      </w:r>
+    </w:p>
+    <w:p>
+      <w:r>
+        <w:t>So why would she leave him? Even if he is the perfect one and she is in perfect love with him why would she leave him?</w:t>
+      </w:r>
+    </w:p>
+    <w:p>
+      <w:pPr>
+        <w:pStyle w:val="Heading1"/>
+      </w:pPr>
+      <w:r>
+        <w:t>Aakash</w:t>
+      </w:r>
+    </w:p>
+    <w:p/>
+    <w:p>
+      <w:pPr>
+        <w:pStyle w:val="Heading1"/>
+      </w:pPr>
+      <w:r>
+        <w:t>Notes on Philosophy</w:t>
+      </w:r>
+    </w:p>
+    <w:p/>
+    <w:p>
+      <w:pPr>
         <w:pStyle w:val="Heading2"/>
       </w:pPr>
       <w:r>
-        <w:t>Up in the air</w:t>
-      </w:r>
-      <w:r>
-        <w:t xml:space="preserve"> 07/04/2018</w:t>
-      </w:r>
-    </w:p>
-    <w:p>
-      <w:r>
-        <w:t xml:space="preserve">So what would be a compelling reason for a women to leave her husband? What are women expecting from relationships? </w:t>
-      </w:r>
-    </w:p>
-    <w:p>
-      <w:r>
-        <w:t xml:space="preserve">Young women has that fancy imagery of a perfect guy who does not exist. </w:t>
+        <w:t xml:space="preserve">Solipsism </w:t>
+      </w:r>
+    </w:p>
+    <w:p>
+      <w:r>
+        <w:t xml:space="preserve">This is the philosophical point of view that only ones own mind is real, that’s the only reality, </w:t>
+      </w:r>
+    </w:p>
+    <w:p>
+      <w:r>
+        <w:t xml:space="preserve">But this is </w:t>
+      </w:r>
+      <w:r>
+        <w:t>NOT</w:t>
+      </w:r>
+      <w:r>
+        <w:t xml:space="preserve"> myra</w:t>
+      </w:r>
+      <w:r>
+        <w:t>’</w:t>
+      </w:r>
+      <w:r>
+        <w:t xml:space="preserve">s condition, she is not solipsist, she </w:t>
+      </w:r>
+      <w:r>
+        <w:t>duly</w:t>
+      </w:r>
+      <w:r>
+        <w:t xml:space="preserve"> acknowledges the reality…</w:t>
       </w:r>
     </w:p>
     <w:p/>
@@ -38,341 +137,29 @@
         <w:pStyle w:val="Heading2"/>
       </w:pPr>
       <w:r>
-        <w:t>Legally Blonde</w:t>
-      </w:r>
-      <w:r>
-        <w:t xml:space="preserve"> 08/04/2018</w:t>
+        <w:t>Existentialism</w:t>
       </w:r>
     </w:p>
     <w:p/>
     <w:p>
-      <w:r>
-        <w:t>She does everything to find her true love</w:t>
-      </w:r>
-      <w:r>
-        <w:t xml:space="preserve"> to realise her self-worth and she can do much better. </w:t>
-      </w:r>
-    </w:p>
-    <w:p>
-      <w:r>
-        <w:t>She has faith in herself, she trusts her intuition, whatever happens the sky is not going to fall down, even when she finds the love of her life is engaged she does not give up she fights to win him back, she goes to pedicure …</w:t>
-      </w:r>
-      <w:r>
-        <w:t>she is not naïve she is intelligent…she can’t be fooled…</w:t>
+      <w:pPr>
+        <w:pStyle w:val="Heading2"/>
+      </w:pPr>
+      <w:r>
+        <w:t>Existential Crisis</w:t>
       </w:r>
     </w:p>
     <w:p/>
     <w:p>
+      <w:r>
+        <w:t>Feeling extremely small and insignificant, vulnerable.</w:t>
+      </w:r>
+    </w:p>
+    <w:p>
       <w:pPr>
         <w:pStyle w:val="Heading2"/>
       </w:pPr>
       <w:r>
-        <w:t>The Intern 09/04/2018</w:t>
-      </w:r>
-    </w:p>
-    <w:p>
-      <w:r>
-        <w:t>So how will her office look like….what will be her co-workers be like…</w:t>
-      </w:r>
-      <w:r>
-        <w:t>don’t need to form the sense of se</w:t>
-      </w:r>
-      <w:r>
-        <w:t>lf-</w:t>
-      </w:r>
-      <w:r>
-        <w:t>worth based on your work…try to relate to yourself from an internal id…</w:t>
-      </w:r>
-    </w:p>
-    <w:p/>
-    <w:p>
-      <w:pPr>
-        <w:pStyle w:val="Heading2"/>
-      </w:pPr>
-      <w:r>
-        <w:t>Devil Wears Prada 10/04/2018</w:t>
-      </w:r>
-    </w:p>
-    <w:p>
-      <w:r>
-        <w:t xml:space="preserve">Not lot of insights…but by reading the review kind of understood what feminists don’t like… </w:t>
-      </w:r>
-    </w:p>
-    <w:p/>
-    <w:p>
-      <w:pPr>
-        <w:pStyle w:val="Heading1"/>
-      </w:pPr>
-      <w:r>
-        <w:t>Notes on Love, Sex, Relationships</w:t>
-      </w:r>
-    </w:p>
-    <w:p/>
-    <w:p>
-      <w:r>
-        <w:t xml:space="preserve">So she breaks with </w:t>
-      </w:r>
-      <w:r>
-        <w:t xml:space="preserve">Sameer </w:t>
-      </w:r>
-      <w:r>
-        <w:t>because 1. He cheats   2. He is not ready for commitment 3. He wants to take it casual.  3. Mutual break up as it not working out.  4 he wants to get married and she wants to focus on her career or may be do an mba etc…</w:t>
-      </w:r>
-    </w:p>
-    <w:p/>
-    <w:p>
-      <w:r>
-        <w:t>Why she gets divorced? They don’t have time for each other…1. May be he dies in an accident…</w:t>
-      </w:r>
-    </w:p>
-    <w:p>
-      <w:r>
-        <w:t xml:space="preserve">2. </w:t>
-      </w:r>
-      <w:r>
-        <w:t>She is very intelligent…</w:t>
-      </w:r>
-    </w:p>
-    <w:p/>
-    <w:p>
-      <w:pPr>
-        <w:pStyle w:val="Heading3"/>
-      </w:pPr>
-      <w:r>
-        <w:t>From 11 minutes</w:t>
-      </w:r>
-    </w:p>
-    <w:p/>
-    <w:p>
-      <w:pPr>
-        <w:rPr>
-          <w:b/>
-        </w:rPr>
-      </w:pPr>
-      <w:r>
-        <w:t xml:space="preserve">She also noticed that, as had happened with the first boy, </w:t>
-      </w:r>
-      <w:r>
-        <w:rPr>
-          <w:b/>
-        </w:rPr>
-        <w:t xml:space="preserve">she associated love more with the </w:t>
-      </w:r>
-      <w:r>
-        <w:rPr>
-          <w:b/>
-        </w:rPr>
-        <w:t>person’s</w:t>
-      </w:r>
-      <w:r>
-        <w:rPr>
-          <w:b/>
-        </w:rPr>
-        <w:t xml:space="preserve"> absence than with the presence.</w:t>
-      </w:r>
-    </w:p>
-    <w:p/>
-    <w:p/>
-    <w:p>
-      <w:pPr>
-        <w:pStyle w:val="Heading1"/>
-      </w:pPr>
-      <w:r>
-        <w:t>Notes on Corporate life</w:t>
-      </w:r>
-    </w:p>
-    <w:p/>
-    <w:p>
-      <w:r>
-        <w:t>People get fired after working for a company for years, it’s meaningless.</w:t>
-      </w:r>
-    </w:p>
-    <w:p/>
-    <w:p>
-      <w:pPr>
-        <w:pStyle w:val="ListParagraph"/>
-        <w:numPr>
-          <w:ilvl w:val="0"/>
-          <w:numId w:val="1"/>
-        </w:numPr>
-      </w:pPr>
-      <w:r>
-        <w:t xml:space="preserve">Tech girl with an mba so she is handling tech team or something like that. </w:t>
-      </w:r>
-    </w:p>
-    <w:p>
-      <w:pPr>
-        <w:pStyle w:val="ListParagraph"/>
-        <w:numPr>
-          <w:ilvl w:val="0"/>
-          <w:numId w:val="1"/>
-        </w:numPr>
-      </w:pPr>
-    </w:p>
-    <w:p/>
-    <w:p>
-      <w:pPr>
-        <w:pStyle w:val="Heading1"/>
-      </w:pPr>
-      <w:r>
-        <w:t>Ideas about Leela</w:t>
-      </w:r>
-    </w:p>
-    <w:p>
-      <w:r>
-        <w:t>She doesn’t have to be highly attractive but body image is not what she is struggling with…</w:t>
-      </w:r>
-    </w:p>
-    <w:p>
-      <w:pPr>
-        <w:rPr>
-          <w:color w:val="FF0000"/>
-        </w:rPr>
-      </w:pPr>
-      <w:r>
-        <w:t xml:space="preserve">So Leela has a degree in psychology from Fergusson College and degree in game design for a </w:t>
-      </w:r>
-      <w:proofErr w:type="gramStart"/>
-      <w:r>
-        <w:t>uk</w:t>
-      </w:r>
-      <w:proofErr w:type="gramEnd"/>
-      <w:r>
-        <w:t xml:space="preserve"> university. </w:t>
-      </w:r>
-    </w:p>
-    <w:p>
-      <w:pPr>
-        <w:rPr>
-          <w:color w:val="FF0000"/>
-        </w:rPr>
-      </w:pPr>
-    </w:p>
-    <w:p/>
-    <w:p>
-      <w:pPr>
-        <w:pStyle w:val="Heading2"/>
-      </w:pPr>
-      <w:r>
-        <w:t>Sameer</w:t>
-      </w:r>
-    </w:p>
-    <w:p>
-      <w:r>
-        <w:t xml:space="preserve">So Myra is going to probably split-up with Altaaf because he is not that perfect guy. Or a perfect husband. </w:t>
-      </w:r>
-    </w:p>
-    <w:p>
-      <w:pPr>
-        <w:pStyle w:val="Heading3"/>
-        <w:rPr>
-          <w:color w:val="FF0000"/>
-        </w:rPr>
-      </w:pPr>
-      <w:r>
-        <w:rPr>
-          <w:color w:val="FF0000"/>
-        </w:rPr>
-        <w:t>Questions</w:t>
-      </w:r>
-    </w:p>
-    <w:p>
-      <w:r>
-        <w:t>So why would she leave him? Even if he is the perfect one and she is in perfect love with him why would she leave him?</w:t>
-      </w:r>
-    </w:p>
-    <w:p>
-      <w:pPr>
-        <w:pStyle w:val="Heading2"/>
-      </w:pPr>
-      <w:r>
-        <w:t>Arjun</w:t>
-      </w:r>
-    </w:p>
-    <w:p/>
-    <w:p>
-      <w:pPr>
-        <w:pStyle w:val="Heading1"/>
-      </w:pPr>
-      <w:r>
-        <w:t>Notes on Philosophy</w:t>
-      </w:r>
-    </w:p>
-    <w:p/>
-    <w:p>
-      <w:pPr>
-        <w:pStyle w:val="Heading2"/>
-      </w:pPr>
-      <w:r>
-        <w:t xml:space="preserve">Solipsism </w:t>
-      </w:r>
-    </w:p>
-    <w:p>
-      <w:r>
-        <w:t xml:space="preserve">This is the philosophical point of view that only ones own mind is real, that’s the only reality, </w:t>
-      </w:r>
-    </w:p>
-    <w:p>
-      <w:r>
-        <w:t xml:space="preserve">But this is </w:t>
-      </w:r>
-      <w:r>
-        <w:t>NOT</w:t>
-      </w:r>
-      <w:r>
-        <w:t xml:space="preserve"> </w:t>
-      </w:r>
-      <w:proofErr w:type="gramStart"/>
-      <w:r>
-        <w:t>myra</w:t>
-      </w:r>
-      <w:r>
-        <w:t>’</w:t>
-      </w:r>
-      <w:r>
-        <w:t>s</w:t>
-      </w:r>
-      <w:proofErr w:type="gramEnd"/>
-      <w:r>
-        <w:t xml:space="preserve"> condition, she is not solipsist, she </w:t>
-      </w:r>
-      <w:r>
-        <w:t>duly</w:t>
-      </w:r>
-      <w:r>
-        <w:t xml:space="preserve"> acknowledges the reality…</w:t>
-      </w:r>
-    </w:p>
-    <w:p/>
-    <w:p>
-      <w:pPr>
-        <w:pStyle w:val="Heading2"/>
-      </w:pPr>
-      <w:r>
-        <w:t>Existentialism</w:t>
-      </w:r>
-    </w:p>
-    <w:p/>
-    <w:p>
-      <w:pPr>
-        <w:pStyle w:val="Heading2"/>
-      </w:pPr>
-      <w:r>
-        <w:t>Existential Crisis</w:t>
-      </w:r>
-    </w:p>
-    <w:p/>
-    <w:p>
-      <w:r>
-        <w:t>Feeling extremely small and insignificant, vulnerable.</w:t>
-      </w:r>
-    </w:p>
-    <w:p>
-      <w:pPr>
-        <w:pStyle w:val="Heading2"/>
-      </w:pPr>
-      <w:r>
-        <w:lastRenderedPageBreak/>
         <w:t>Nihilism</w:t>
       </w:r>
     </w:p>
@@ -790,56 +577,22 @@
           <w:szCs w:val="21"/>
           <w:shd w:val="clear" w:color="auto" w:fill="FFFFFF"/>
         </w:rPr>
-        <w:t xml:space="preserve">, and are part of a general process of social </w:t>
-      </w:r>
-      <w:proofErr w:type="gramStart"/>
-      <w:r>
-        <w:rPr>
-          <w:rFonts w:ascii="Arial" w:hAnsi="Arial" w:cs="Arial"/>
-          <w:color w:val="222222"/>
-          <w:sz w:val="21"/>
-          <w:szCs w:val="21"/>
-          <w:shd w:val="clear" w:color="auto" w:fill="FFFFFF"/>
-        </w:rPr>
-        <w:t>control</w:t>
-      </w:r>
-      <w:proofErr w:type="gramEnd"/>
-      <w:r>
-        <w:fldChar w:fldCharType="begin"/>
-      </w:r>
-      <w:r>
-        <w:instrText xml:space="preserve"> HYPERLINK "https://en.</w:instrText>
-      </w:r>
-      <w:r>
-        <w:instrText xml:space="preserve">wikipedia.org/wiki/Consumerism" \l "cite_note-32" </w:instrText>
-      </w:r>
-      <w:r>
-        <w:fldChar w:fldCharType="separate"/>
-      </w:r>
-      <w:r>
-        <w:rPr>
-          <w:rStyle w:val="Hyperlink"/>
-          <w:rFonts w:ascii="Arial" w:hAnsi="Arial" w:cs="Arial"/>
-          <w:color w:val="0B0080"/>
-          <w:sz w:val="17"/>
-          <w:szCs w:val="17"/>
-          <w:shd w:val="clear" w:color="auto" w:fill="FFFFFF"/>
-          <w:vertAlign w:val="superscript"/>
-        </w:rPr>
-        <w:t>[32]</w:t>
-      </w:r>
-      <w:r>
-        <w:rPr>
-          <w:rStyle w:val="Hyperlink"/>
-          <w:rFonts w:ascii="Arial" w:hAnsi="Arial" w:cs="Arial"/>
-          <w:color w:val="0B0080"/>
-          <w:sz w:val="17"/>
-          <w:szCs w:val="17"/>
-          <w:shd w:val="clear" w:color="auto" w:fill="FFFFFF"/>
-          <w:vertAlign w:val="superscript"/>
-        </w:rPr>
-        <w:fldChar w:fldCharType="end"/>
-      </w:r>
+        <w:t>, and are part of a general process of social control</w:t>
+      </w:r>
+      <w:hyperlink r:id="rId16" w:anchor="cite_note-32" w:history="1">
+        <w:r>
+          <w:rPr>
+            <w:rStyle w:val="Hyperlink"/>
+            <w:rFonts w:ascii="Arial" w:hAnsi="Arial" w:cs="Arial"/>
+            <w:color w:val="0B0080"/>
+            <w:sz w:val="17"/>
+            <w:szCs w:val="17"/>
+            <w:shd w:val="clear" w:color="auto" w:fill="FFFFFF"/>
+            <w:vertAlign w:val="superscript"/>
+          </w:rPr>
+          <w:t>[32]</w:t>
+        </w:r>
+      </w:hyperlink>
       <w:r>
         <w:rPr>
           <w:rFonts w:ascii="Arial" w:hAnsi="Arial" w:cs="Arial"/>
@@ -850,7 +603,7 @@
         </w:rPr>
         <w:t> in modern society. Critics of consumerism often point out that consumerist societies are more prone to damage the environment, contribute to </w:t>
       </w:r>
-      <w:hyperlink r:id="rId16" w:tooltip="Global warming" w:history="1">
+      <w:hyperlink r:id="rId17" w:tooltip="Global warming" w:history="1">
         <w:r>
           <w:rPr>
             <w:rStyle w:val="Hyperlink"/>
@@ -873,7 +626,7 @@
         </w:rPr>
         <w:t> and use up resources at a higher rate than other societies.</w:t>
       </w:r>
-      <w:hyperlink r:id="rId17" w:anchor="cite_note-33" w:history="1">
+      <w:hyperlink r:id="rId18" w:anchor="cite_note-33" w:history="1">
         <w:r>
           <w:rPr>
             <w:rStyle w:val="Hyperlink"/>
@@ -897,7 +650,7 @@
         </w:rPr>
         <w:t> Dr. </w:t>
       </w:r>
-      <w:hyperlink r:id="rId18" w:tooltip="Jorge Majfud" w:history="1">
+      <w:hyperlink r:id="rId19" w:tooltip="Jorge Majfud" w:history="1">
         <w:r>
           <w:rPr>
             <w:rStyle w:val="Hyperlink"/>
@@ -932,7 +685,7 @@
         </w:rPr>
         <w:t> </w:t>
       </w:r>
-      <w:hyperlink r:id="rId19" w:tooltip="Epidemiology" w:history="1">
+      <w:hyperlink r:id="rId20" w:tooltip="Epidemiology" w:history="1">
         <w:r>
           <w:rPr>
             <w:rStyle w:val="Hyperlink"/>
@@ -955,7 +708,7 @@
         </w:rPr>
         <w:t> </w:t>
       </w:r>
-      <w:hyperlink r:id="rId20" w:tooltip="Warren Hern" w:history="1">
+      <w:hyperlink r:id="rId21" w:tooltip="Warren Hern" w:history="1">
         <w:r>
           <w:rPr>
             <w:rStyle w:val="Hyperlink"/>
@@ -978,7 +731,7 @@
         </w:rPr>
         <w:t> of the </w:t>
       </w:r>
-      <w:hyperlink r:id="rId21" w:tooltip="University of Colorado at Boulder" w:history="1">
+      <w:hyperlink r:id="rId22" w:tooltip="University of Colorado at Boulder" w:history="1">
         <w:r>
           <w:rPr>
             <w:rStyle w:val="Hyperlink"/>
@@ -999,53 +752,30 @@
           <w:szCs w:val="21"/>
           <w:shd w:val="clear" w:color="auto" w:fill="FFFFFF"/>
         </w:rPr>
-        <w:t xml:space="preserve">, saying that human beings, despite considering themselves civilized thinkers, are "subconsciously still driven by an impulse for survival, domination and expansion ... an impulse which now finds expression in the idea that </w:t>
-      </w:r>
-      <w:r>
-        <w:rPr>
-          <w:rFonts w:ascii="Arial" w:hAnsi="Arial" w:cs="Arial"/>
-          <w:color w:val="222222"/>
-          <w:sz w:val="21"/>
-          <w:szCs w:val="21"/>
-          <w:shd w:val="clear" w:color="auto" w:fill="FFFFFF"/>
-        </w:rPr>
-        <w:lastRenderedPageBreak/>
-        <w:t>inexorable economic growth is the answer to everything, and, given time, will redress all the world's existing inequalities</w:t>
-      </w:r>
-    </w:p>
-    <w:p>
-      <w:pPr>
-        <w:rPr>
-          <w:rFonts w:ascii="Arial" w:hAnsi="Arial" w:cs="Arial"/>
-          <w:color w:val="222222"/>
-          <w:sz w:val="21"/>
-          <w:szCs w:val="21"/>
-          <w:shd w:val="clear" w:color="auto" w:fill="FFFFFF"/>
-        </w:rPr>
-      </w:pPr>
-      <w:proofErr w:type="gramStart"/>
-      <w:r>
-        <w:rPr>
-          <w:rFonts w:ascii="Arial" w:hAnsi="Arial" w:cs="Arial"/>
-          <w:color w:val="222222"/>
-          <w:sz w:val="21"/>
-          <w:szCs w:val="21"/>
-          <w:shd w:val="clear" w:color="auto" w:fill="FFFFFF"/>
-        </w:rPr>
-        <w:t>people</w:t>
-      </w:r>
-      <w:proofErr w:type="gramEnd"/>
-      <w:r>
-        <w:rPr>
-          <w:rFonts w:ascii="Arial" w:hAnsi="Arial" w:cs="Arial"/>
-          <w:color w:val="222222"/>
-          <w:sz w:val="21"/>
-          <w:szCs w:val="21"/>
-          <w:shd w:val="clear" w:color="auto" w:fill="FFFFFF"/>
-        </w:rPr>
-        <w:t xml:space="preserve"> often identify as PC or Mac users, or define themselves as a Coke drinker rather than Pepsi. The ability to choose one product out an apparent mass of others allows a person to build a sense "unique" individuality, despite the prevalence of Mac users or the nearly identical tastes of Coke and Pepsi.</w:t>
-      </w:r>
-      <w:hyperlink r:id="rId22" w:anchor="cite_note-Sturken_2001,_p._279-40" w:history="1">
+        <w:t>, saying that human beings, despite considering themselves civilized thinkers, are "subconsciously still driven by an impulse for survival, domination and expansion ... an impulse which now finds expression in the idea that inexorable economic growth is the answer to everything, and, given time, will redress all the world's existing inequalities</w:t>
+      </w:r>
+    </w:p>
+    <w:p>
+      <w:pPr>
+        <w:rPr>
+          <w:rFonts w:ascii="Arial" w:hAnsi="Arial" w:cs="Arial"/>
+          <w:color w:val="222222"/>
+          <w:sz w:val="21"/>
+          <w:szCs w:val="21"/>
+          <w:shd w:val="clear" w:color="auto" w:fill="FFFFFF"/>
+        </w:rPr>
+      </w:pPr>
+      <w:r>
+        <w:rPr>
+          <w:rFonts w:ascii="Arial" w:hAnsi="Arial" w:cs="Arial"/>
+          <w:color w:val="222222"/>
+          <w:sz w:val="21"/>
+          <w:szCs w:val="21"/>
+          <w:shd w:val="clear" w:color="auto" w:fill="FFFFFF"/>
+        </w:rPr>
+        <w:t>people often identify as PC or Mac users, or define themselves as a Coke drinker rather than Pepsi. The ability to choose one product out an apparent mass of others allows a person to build a sense "unique" individuality, despite the prevalence of Mac users or the nearly identical tastes of Coke and Pepsi.</w:t>
+      </w:r>
+      <w:hyperlink r:id="rId23" w:anchor="cite_note-Sturken_2001,_p._279-40" w:history="1">
         <w:r>
           <w:rPr>
             <w:rStyle w:val="Hyperlink"/>
@@ -1101,7 +831,7 @@
         </w:rPr>
         <w:t> The line between information, entertainment, and promotion of products has been blurred so people are more reformulated into consumerist behaviour.</w:t>
       </w:r>
-      <w:hyperlink r:id="rId23" w:anchor="cite_note-Leslie_Sklair_2002-44" w:history="1">
+      <w:hyperlink r:id="rId24" w:anchor="cite_note-Leslie_Sklair_2002-44" w:history="1">
         <w:r>
           <w:rPr>
             <w:rStyle w:val="Hyperlink"/>
@@ -1125,7 +855,7 @@
         </w:rPr>
         <w:t> </w:t>
       </w:r>
-      <w:hyperlink r:id="rId24" w:tooltip="Shopping centers" w:history="1">
+      <w:hyperlink r:id="rId25" w:tooltip="Shopping centers" w:history="1">
         <w:r>
           <w:rPr>
             <w:rStyle w:val="Hyperlink"/>
@@ -1169,7 +899,7 @@
         </w:rPr>
         <w:t>The success of the consumerist cultural ideology can be witnessed all around the world. People rush to the mall to buy products and end up spending money with their </w:t>
       </w:r>
-      <w:hyperlink r:id="rId25" w:tooltip="Credit cards" w:history="1">
+      <w:hyperlink r:id="rId26" w:tooltip="Credit cards" w:history="1">
         <w:r>
           <w:rPr>
             <w:rStyle w:val="Hyperlink"/>
@@ -1192,7 +922,7 @@
         </w:rPr>
         <w:t>, thus locking themselves into the financial system of </w:t>
       </w:r>
-      <w:hyperlink r:id="rId26" w:tooltip="Capitalist" w:history="1">
+      <w:hyperlink r:id="rId27" w:tooltip="Capitalist" w:history="1">
         <w:r>
           <w:rPr>
             <w:rStyle w:val="Hyperlink"/>
@@ -1332,7 +1062,7 @@
         </w:rPr>
         <w:t>Product placement affects the audience on a conscious, but also subconscious level. Science showed that there does not even need to be an explicit, conscious effect to activate subconscious effects.</w:t>
       </w:r>
-      <w:hyperlink r:id="rId27" w:anchor="cite_note-Law_and_Braun_2000-146" w:history="1">
+      <w:hyperlink r:id="rId28" w:anchor="cite_note-Law_and_Braun_2000-146" w:history="1">
         <w:r>
           <w:rPr>
             <w:rStyle w:val="Hyperlink"/>
@@ -1346,7 +1076,7 @@
           <w:t>[146]</w:t>
         </w:r>
       </w:hyperlink>
-      <w:hyperlink r:id="rId28" w:anchor="cite_note-150" w:history="1">
+      <w:hyperlink r:id="rId29" w:anchor="cite_note-150" w:history="1">
         <w:r>
           <w:rPr>
             <w:rStyle w:val="Hyperlink"/>
@@ -1360,7 +1090,7 @@
           <w:t>[150]</w:t>
         </w:r>
       </w:hyperlink>
-      <w:hyperlink r:id="rId29" w:anchor="cite_note-151" w:history="1">
+      <w:hyperlink r:id="rId30" w:anchor="cite_note-151" w:history="1">
         <w:r>
           <w:rPr>
             <w:rStyle w:val="Hyperlink"/>
@@ -1374,7 +1104,7 @@
           <w:t>[151]</w:t>
         </w:r>
       </w:hyperlink>
-      <w:hyperlink r:id="rId30" w:anchor="cite_note-152" w:history="1">
+      <w:hyperlink r:id="rId31" w:anchor="cite_note-152" w:history="1">
         <w:r>
           <w:rPr>
             <w:rStyle w:val="Hyperlink"/>
@@ -1398,7 +1128,7 @@
         </w:rPr>
         <w:t> For example, product placement can lead to an exclusion of competing brands from the consideration set of the audience – subconsciously.</w:t>
       </w:r>
-      <w:hyperlink r:id="rId31" w:anchor="cite_note-Herrmann_et_al._2011-131" w:history="1">
+      <w:hyperlink r:id="rId32" w:anchor="cite_note-Herrmann_et_al._2011-131" w:history="1">
         <w:r>
           <w:rPr>
             <w:rStyle w:val="Hyperlink"/>
@@ -1409,9 +1139,10 @@
             <w:shd w:val="clear" w:color="auto" w:fill="FFFFFF"/>
             <w:vertAlign w:val="superscript"/>
           </w:rPr>
-          <w:t>[131</w:t>
-        </w:r>
-        <w:proofErr w:type="gramStart"/>
+          <w:t>[131]</w:t>
+        </w:r>
+      </w:hyperlink>
+      <w:hyperlink r:id="rId33" w:anchor="cite_note-153" w:history="1">
         <w:r>
           <w:rPr>
             <w:rStyle w:val="Hyperlink"/>
@@ -1422,21 +1153,6 @@
             <w:shd w:val="clear" w:color="auto" w:fill="FFFFFF"/>
             <w:vertAlign w:val="superscript"/>
           </w:rPr>
-          <w:t>]</w:t>
-        </w:r>
-        <w:proofErr w:type="gramEnd"/>
-      </w:hyperlink>
-      <w:hyperlink r:id="rId32" w:anchor="cite_note-153" w:history="1">
-        <w:r>
-          <w:rPr>
-            <w:rStyle w:val="Hyperlink"/>
-            <w:rFonts w:ascii="Arial" w:hAnsi="Arial" w:cs="Arial"/>
-            <w:color w:val="0B0080"/>
-            <w:sz w:val="17"/>
-            <w:szCs w:val="17"/>
-            <w:shd w:val="clear" w:color="auto" w:fill="FFFFFF"/>
-            <w:vertAlign w:val="superscript"/>
-          </w:rPr>
           <w:t>[153]</w:t>
         </w:r>
       </w:hyperlink>
@@ -1471,31 +1187,9 @@
           <w:szCs w:val="21"/>
           <w:shd w:val="clear" w:color="auto" w:fill="FFFFFF"/>
         </w:rPr>
-        <w:t> </w:t>
-      </w:r>
-      <w:proofErr w:type="gramStart"/>
-      <w:r>
-        <w:rPr>
-          <w:rFonts w:ascii="Arial" w:hAnsi="Arial" w:cs="Arial"/>
-          <w:color w:val="222222"/>
-          <w:sz w:val="21"/>
-          <w:szCs w:val="21"/>
-          <w:shd w:val="clear" w:color="auto" w:fill="FFFFFF"/>
-        </w:rPr>
-        <w:t>the</w:t>
-      </w:r>
-      <w:proofErr w:type="gramEnd"/>
-      <w:r>
-        <w:rPr>
-          <w:rFonts w:ascii="Arial" w:hAnsi="Arial" w:cs="Arial"/>
-          <w:color w:val="222222"/>
-          <w:sz w:val="21"/>
-          <w:szCs w:val="21"/>
-          <w:shd w:val="clear" w:color="auto" w:fill="FFFFFF"/>
-        </w:rPr>
-        <w:t xml:space="preserve"> spending of money on and the acquiring of </w:t>
-      </w:r>
-      <w:hyperlink r:id="rId33" w:tooltip="Luxury good" w:history="1">
+        <w:t> the spending of money on and the acquiring of </w:t>
+      </w:r>
+      <w:hyperlink r:id="rId34" w:tooltip="Luxury good" w:history="1">
         <w:r>
           <w:rPr>
             <w:rStyle w:val="Hyperlink"/>
@@ -1518,7 +1212,7 @@
         </w:rPr>
         <w:t> </w:t>
       </w:r>
-      <w:hyperlink r:id="rId34" w:tooltip="Goods and services" w:history="1">
+      <w:hyperlink r:id="rId35" w:tooltip="Goods and services" w:history="1">
         <w:r>
           <w:rPr>
             <w:rStyle w:val="Hyperlink"/>
@@ -1541,7 +1235,7 @@
         </w:rPr>
         <w:t> to publicly display </w:t>
       </w:r>
-      <w:hyperlink r:id="rId35" w:tooltip="Economic power" w:history="1">
+      <w:hyperlink r:id="rId36" w:tooltip="Economic power" w:history="1">
         <w:r>
           <w:rPr>
             <w:rStyle w:val="Hyperlink"/>
@@ -1564,7 +1258,7 @@
         </w:rPr>
         <w:t>—of the income or of the accumulated wealth of the buyer. To the conspicuous </w:t>
       </w:r>
-      <w:hyperlink r:id="rId36" w:tooltip="Consumer" w:history="1">
+      <w:hyperlink r:id="rId37" w:tooltip="Consumer" w:history="1">
         <w:r>
           <w:rPr>
             <w:rStyle w:val="Hyperlink"/>
@@ -1587,7 +1281,7 @@
         </w:rPr>
         <w:t>, such a public display of </w:t>
       </w:r>
-      <w:hyperlink r:id="rId37" w:tooltip="Discretionary income" w:history="1">
+      <w:hyperlink r:id="rId38" w:tooltip="Discretionary income" w:history="1">
         <w:r>
           <w:rPr>
             <w:rStyle w:val="Hyperlink"/>
@@ -1610,7 +1304,7 @@
         </w:rPr>
         <w:t> economic power is a means of either attaining or maintaining a given </w:t>
       </w:r>
-      <w:hyperlink r:id="rId38" w:tooltip="Social status" w:history="1">
+      <w:hyperlink r:id="rId39" w:tooltip="Social status" w:history="1">
         <w:r>
           <w:rPr>
             <w:rStyle w:val="Hyperlink"/>
@@ -1624,171 +1318,6 @@
         </w:r>
       </w:hyperlink>
     </w:p>
-    <w:p>
-      <w:pPr>
-        <w:pStyle w:val="Heading2"/>
-      </w:pPr>
-    </w:p>
-    <w:p>
-      <w:pPr>
-        <w:pStyle w:val="Heading2"/>
-      </w:pPr>
-    </w:p>
-    <w:p>
-      <w:pPr>
-        <w:pStyle w:val="Heading2"/>
-      </w:pPr>
-      <w:r>
-        <w:t>Simulacrum</w:t>
-      </w:r>
-    </w:p>
-    <w:p/>
-    <w:p>
-      <w:bookmarkStart w:id="0" w:name="_GoBack"/>
-      <w:bookmarkEnd w:id="0"/>
-    </w:p>
-    <w:p/>
-    <w:p/>
-    <w:p>
-      <w:pPr>
-        <w:pStyle w:val="Heading1"/>
-      </w:pPr>
-      <w:r>
-        <w:t>Orbis</w:t>
-      </w:r>
-    </w:p>
-    <w:p/>
-    <w:p>
-      <w:r>
-        <w:t>It’s an online multiplayer game where the players interact with each other and they form relationships, they make friends or they make enemies, they form groups or they create their own systems, with each interaction with the system the player gets into complex level, and the task is to get back to the first level where the parameters of player are independent of the system…</w:t>
-      </w:r>
-    </w:p>
-    <w:p/>
-    <w:p/>
-    <w:p>
-      <w:r>
-        <w:t>If you go level within the level your phobos level increases, however if you come out of the level your eros level increases…on the beginning level you are full of eros and you have to use this eros to interact with the orbis and create systems…but in process you loose eros, go into different somnio level which is sub system of orbis, and deeper you go your phobos level increases, the objective of the game is to create more and more systems and get back to the original level with your original amount of eros.</w:t>
-      </w:r>
-    </w:p>
-    <w:p/>
-    <w:p>
-      <w:r>
-        <w:t>You go inside the rabbit hole</w:t>
-      </w:r>
-      <w:r>
-        <w:t>.</w:t>
-      </w:r>
-    </w:p>
-    <w:p>
-      <w:r>
-        <w:t>You build the dream space together with other players.</w:t>
-      </w:r>
-    </w:p>
-    <w:p>
-      <w:r>
-        <w:t>Communication and analytical skills are essential for a games designer – combined with an understanding of the technical, artistic, narrative, and audio and production aspects of game development.</w:t>
-      </w:r>
-    </w:p>
-    <w:p>
-      <w:r>
-        <w:t>There are many components that go into making video games: art, animation, and audio and user interface design. There can be script writing, creating systems of economy within the product itself, the wide variety of potential social components and more.</w:t>
-      </w:r>
-    </w:p>
-    <w:p/>
-    <w:p>
-      <w:r>
-        <w:t>A game designer brings together all of the people involved in a game and helps keep it on track. When you put programmers, audio engineers, concept artists, animators, digital artists, producers, user interface designers, script writers, quality assurance testers, clients and of course, game designers in a room together you will have yourself a very diverse set of individuals. All of these people have extensive and specific knowledge in their respective fields. And if you were to ask everyone in that room to try to describe the same thing, it would be done in a variety of different ways.</w:t>
-      </w:r>
-    </w:p>
-    <w:p>
-      <w:r>
-        <w:lastRenderedPageBreak/>
-        <w:t>Beyond this, game designers may also develop extensive knowledge of level design, which involves both artistic and technical knowledge. Depending on the product, some game designers become proficient scriptwriters, working on character development, story arcs etc.</w:t>
-      </w:r>
-    </w:p>
-    <w:p/>
-    <w:p>
-      <w:pPr>
-        <w:pStyle w:val="Heading2"/>
-      </w:pPr>
-      <w:r>
-        <w:t>Orbis Game Play</w:t>
-      </w:r>
-    </w:p>
-    <w:p>
-      <w:commentRangeStart w:id="1"/>
-      <w:r>
-        <w:t xml:space="preserve">The player starts at level 1 and with his/her interacting with Orbis environment and other players he will go on making different levels. At each level the player will collect the cyber currency and the objective of the game is to go as much of deeper into the level as much possible but return to the original level at which time the cyber currency will be exchanged with the real world currency. So players basically fight for the currency. </w:t>
-      </w:r>
-      <w:commentRangeEnd w:id="1"/>
-      <w:r>
-        <w:rPr>
-          <w:rStyle w:val="CommentReference"/>
-        </w:rPr>
-        <w:commentReference w:id="1"/>
-      </w:r>
-    </w:p>
-    <w:p/>
-    <w:p>
-      <w:r>
-        <w:t>The first person to exit Orbis with huge sum of money was Mr. Truman Carrey</w:t>
-      </w:r>
-    </w:p>
-    <w:p>
-      <w:r>
-        <w:t>There will be advertisements within the game…</w:t>
-      </w:r>
-    </w:p>
-    <w:p/>
-    <w:p>
-      <w:r>
-        <w:t>The first level called as level of innocence…</w:t>
-      </w:r>
-    </w:p>
-    <w:p/>
-    <w:p>
-      <w:r>
-        <w:t>There is no manufactured conflict, no set objective</w:t>
-      </w:r>
-      <w:r>
-        <w:t xml:space="preserve">. The player in an effort to make sense of the Orbis and trying to find purpose to his/her existence inside the Orbis will create the conflict and take over a role he/she prefers. </w:t>
-      </w:r>
-    </w:p>
-    <w:p>
-      <w:r>
-        <w:t>Orbis</w:t>
-      </w:r>
-      <w:r>
-        <w:t xml:space="preserve"> also has its </w:t>
-      </w:r>
-      <w:r>
-        <w:t>own virtual currency, the Digital</w:t>
-      </w:r>
-      <w:r>
-        <w:t xml:space="preserve"> Dollar, which is exchangeable with real world currency.</w:t>
-      </w:r>
-    </w:p>
-    <w:p/>
-    <w:p>
-      <w:pPr>
-        <w:pStyle w:val="Heading1"/>
-      </w:pPr>
-      <w:r>
-        <w:t>Notes on Writing</w:t>
-      </w:r>
-    </w:p>
-    <w:p/>
-    <w:p>
-      <w:r>
-        <w:t>The first chapter should be something like a complete chapter…in itself it should be an entire plot of the story… the first line is not all that important as readers will quickly move on… may be the first paragraph is important…</w:t>
-      </w:r>
-    </w:p>
-    <w:p>
-      <w:r>
-        <w:t>Try to connect to the audience…write things for the right audience…</w:t>
-      </w:r>
-    </w:p>
-    <w:p/>
     <w:sectPr>
       <w:pgSz w:w="11906" w:h="16838"/>
       <w:pgMar w:top="1440" w:right="1440" w:bottom="1440" w:left="1440" w:header="708" w:footer="708" w:gutter="0"/>
@@ -1797,33 +1326,6 @@
     </w:sectPr>
   </w:body>
 </w:document>
-</file>
-
-<file path=word/comments.xml><?xml version="1.0" encoding="utf-8"?>
-<w:comments xmlns:wpc="http://schemas.microsoft.com/office/word/2010/wordprocessingCanvas" xmlns:mc="http://schemas.openxmlformats.org/markup-compatibility/2006" xmlns:o="urn:schemas-microsoft-com:office:office" xmlns:r="http://schemas.openxmlformats.org/officeDocument/2006/relationships" xmlns:m="http://schemas.openxmlformats.org/officeDocument/2006/math" xmlns:v="urn:schemas-microsoft-com:vml" xmlns:wp14="http://schemas.microsoft.com/office/word/2010/wordprocessingDrawing" xmlns:wp="http://schemas.openxmlformats.org/drawingml/2006/wordprocessingDrawing" xmlns:w10="urn:schemas-microsoft-com:office:word" xmlns:w="http://schemas.openxmlformats.org/wordprocessingml/2006/main" xmlns:w14="http://schemas.microsoft.com/office/word/2010/wordml" xmlns:w15="http://schemas.microsoft.com/office/word/2012/wordml" xmlns:wpg="http://schemas.microsoft.com/office/word/2010/wordprocessingGroup" xmlns:wpi="http://schemas.microsoft.com/office/word/2010/wordprocessingInk" xmlns:wne="http://schemas.microsoft.com/office/word/2006/wordml" xmlns:wps="http://schemas.microsoft.com/office/word/2010/wordprocessingShape" mc:Ignorable="w14 w15 wp14">
-  <w:comment w:id="1" w:author="Bodhi Walker" w:date="2018-04-23T15:34:00Z" w:initials="BW">
-    <w:p>
-      <w:pPr>
-        <w:pStyle w:val="CommentText"/>
-      </w:pPr>
-      <w:r>
-        <w:rPr>
-          <w:rStyle w:val="CommentReference"/>
-        </w:rPr>
-        <w:annotationRef/>
-      </w:r>
-      <w:r>
-        <w:t>Orbis game play</w:t>
-      </w:r>
-    </w:p>
-  </w:comment>
-</w:comments>
-</file>
-
-<file path=word/commentsExtended.xml><?xml version="1.0" encoding="utf-8"?>
-<w15:commentsEx xmlns:wpc="http://schemas.microsoft.com/office/word/2010/wordprocessingCanvas" xmlns:mc="http://schemas.openxmlformats.org/markup-compatibility/2006" xmlns:o="urn:schemas-microsoft-com:office:office" xmlns:r="http://schemas.openxmlformats.org/officeDocument/2006/relationships" xmlns:m="http://schemas.openxmlformats.org/officeDocument/2006/math" xmlns:v="urn:schemas-microsoft-com:vml" xmlns:wp14="http://schemas.microsoft.com/office/word/2010/wordprocessingDrawing" xmlns:wp="http://schemas.openxmlformats.org/drawingml/2006/wordprocessingDrawing" xmlns:w10="urn:schemas-microsoft-com:office:word" xmlns:w="http://schemas.openxmlformats.org/wordprocessingml/2006/main" xmlns:w14="http://schemas.microsoft.com/office/word/2010/wordml" xmlns:w15="http://schemas.microsoft.com/office/word/2012/wordml" xmlns:wpg="http://schemas.microsoft.com/office/word/2010/wordprocessingGroup" xmlns:wpi="http://schemas.microsoft.com/office/word/2010/wordprocessingInk" xmlns:wne="http://schemas.microsoft.com/office/word/2006/wordml" xmlns:wps="http://schemas.microsoft.com/office/word/2010/wordprocessingShape" mc:Ignorable="w14 w15 wp14">
-  <w15:commentEx w15:paraId="247D9593" w15:done="0"/>
-</w15:commentsEx>
 </file>
 
 <file path=word/numbering.xml><?xml version="1.0" encoding="utf-8"?>
@@ -1917,18 +1419,99 @@
       </w:pPr>
     </w:lvl>
   </w:abstractNum>
+  <w:abstractNum w:abstractNumId="1" w15:restartNumberingAfterBreak="0">
+    <w:nsid w:val="6E045626"/>
+    <w:multiLevelType w:val="hybridMultilevel"/>
+    <w:tmpl w:val="4E00EFEA"/>
+    <w:lvl w:ilvl="0" w:tplc="0809000F">
+      <w:start w:val="1"/>
+      <w:numFmt w:val="decimal"/>
+      <w:lvlText w:val="%1."/>
+      <w:lvlJc w:val="left"/>
+      <w:pPr>
+        <w:ind w:left="720" w:hanging="360"/>
+      </w:pPr>
+    </w:lvl>
+    <w:lvl w:ilvl="1" w:tplc="08090019" w:tentative="1">
+      <w:start w:val="1"/>
+      <w:numFmt w:val="lowerLetter"/>
+      <w:lvlText w:val="%2."/>
+      <w:lvlJc w:val="left"/>
+      <w:pPr>
+        <w:ind w:left="1440" w:hanging="360"/>
+      </w:pPr>
+    </w:lvl>
+    <w:lvl w:ilvl="2" w:tplc="0809001B" w:tentative="1">
+      <w:start w:val="1"/>
+      <w:numFmt w:val="lowerRoman"/>
+      <w:lvlText w:val="%3."/>
+      <w:lvlJc w:val="right"/>
+      <w:pPr>
+        <w:ind w:left="2160" w:hanging="180"/>
+      </w:pPr>
+    </w:lvl>
+    <w:lvl w:ilvl="3" w:tplc="0809000F" w:tentative="1">
+      <w:start w:val="1"/>
+      <w:numFmt w:val="decimal"/>
+      <w:lvlText w:val="%4."/>
+      <w:lvlJc w:val="left"/>
+      <w:pPr>
+        <w:ind w:left="2880" w:hanging="360"/>
+      </w:pPr>
+    </w:lvl>
+    <w:lvl w:ilvl="4" w:tplc="08090019" w:tentative="1">
+      <w:start w:val="1"/>
+      <w:numFmt w:val="lowerLetter"/>
+      <w:lvlText w:val="%5."/>
+      <w:lvlJc w:val="left"/>
+      <w:pPr>
+        <w:ind w:left="3600" w:hanging="360"/>
+      </w:pPr>
+    </w:lvl>
+    <w:lvl w:ilvl="5" w:tplc="0809001B" w:tentative="1">
+      <w:start w:val="1"/>
+      <w:numFmt w:val="lowerRoman"/>
+      <w:lvlText w:val="%6."/>
+      <w:lvlJc w:val="right"/>
+      <w:pPr>
+        <w:ind w:left="4320" w:hanging="180"/>
+      </w:pPr>
+    </w:lvl>
+    <w:lvl w:ilvl="6" w:tplc="0809000F" w:tentative="1">
+      <w:start w:val="1"/>
+      <w:numFmt w:val="decimal"/>
+      <w:lvlText w:val="%7."/>
+      <w:lvlJc w:val="left"/>
+      <w:pPr>
+        <w:ind w:left="5040" w:hanging="360"/>
+      </w:pPr>
+    </w:lvl>
+    <w:lvl w:ilvl="7" w:tplc="08090019" w:tentative="1">
+      <w:start w:val="1"/>
+      <w:numFmt w:val="lowerLetter"/>
+      <w:lvlText w:val="%8."/>
+      <w:lvlJc w:val="left"/>
+      <w:pPr>
+        <w:ind w:left="5760" w:hanging="360"/>
+      </w:pPr>
+    </w:lvl>
+    <w:lvl w:ilvl="8" w:tplc="0809001B" w:tentative="1">
+      <w:start w:val="1"/>
+      <w:numFmt w:val="lowerRoman"/>
+      <w:lvlText w:val="%9."/>
+      <w:lvlJc w:val="right"/>
+      <w:pPr>
+        <w:ind w:left="6480" w:hanging="180"/>
+      </w:pPr>
+    </w:lvl>
+  </w:abstractNum>
   <w:num w:numId="1">
     <w:abstractNumId w:val="0"/>
   </w:num>
+  <w:num w:numId="2">
+    <w:abstractNumId w:val="1"/>
+  </w:num>
 </w:numbering>
-</file>
-
-<file path=word/people.xml><?xml version="1.0" encoding="utf-8"?>
-<w15:people xmlns:wpc="http://schemas.microsoft.com/office/word/2010/wordprocessingCanvas" xmlns:mc="http://schemas.openxmlformats.org/markup-compatibility/2006" xmlns:o="urn:schemas-microsoft-com:office:office" xmlns:r="http://schemas.openxmlformats.org/officeDocument/2006/relationships" xmlns:m="http://schemas.openxmlformats.org/officeDocument/2006/math" xmlns:v="urn:schemas-microsoft-com:vml" xmlns:wp14="http://schemas.microsoft.com/office/word/2010/wordprocessingDrawing" xmlns:wp="http://schemas.openxmlformats.org/drawingml/2006/wordprocessingDrawing" xmlns:w10="urn:schemas-microsoft-com:office:word" xmlns:w="http://schemas.openxmlformats.org/wordprocessingml/2006/main" xmlns:w14="http://schemas.microsoft.com/office/word/2010/wordml" xmlns:w15="http://schemas.microsoft.com/office/word/2012/wordml" xmlns:wpg="http://schemas.microsoft.com/office/word/2010/wordprocessingGroup" xmlns:wpi="http://schemas.microsoft.com/office/word/2010/wordprocessingInk" xmlns:wne="http://schemas.microsoft.com/office/word/2006/wordml" xmlns:wps="http://schemas.microsoft.com/office/word/2010/wordprocessingShape" mc:Ignorable="w14 w15 wp14">
-  <w15:person w15:author="Bodhi Walker">
-    <w15:presenceInfo w15:providerId="Windows Live" w15:userId="21d2a2b451996841"/>
-  </w15:person>
-</w15:people>
 </file>
 
 <file path=word/styles.xml><?xml version="1.0" encoding="utf-8"?>

</xml_diff>